<commit_message>
Update DHI2Xfer Training v1.0.docx
Update documentation
</commit_message>
<xml_diff>
--- a/DHIS2Xfer/DHI2Xfer Training v1.0.docx
+++ b/DHIS2Xfer/DHI2Xfer Training v1.0.docx
@@ -12,10 +12,10 @@
           <w:noProof/>
         </w:rPr>
         <w:drawing>
-          <wp:inline distT="0" distB="0" distL="0" distR="0" wp14:anchorId="0D5412F8" wp14:editId="5B4AA437">
-            <wp:extent cx="3069361" cy="935665"/>
-            <wp:effectExtent l="0" t="0" r="0" b="0"/>
-            <wp:docPr id="1" name="Picture 1"/>
+          <wp:inline distT="0" distB="0" distL="0" distR="0" wp14:anchorId="44DF65F1" wp14:editId="533C95EB">
+            <wp:extent cx="5143500" cy="1402080"/>
+            <wp:effectExtent l="0" t="0" r="0" b="7620"/>
+            <wp:docPr id="6" name="Picture 6"/>
             <wp:cNvGraphicFramePr>
               <a:graphicFrameLocks xmlns:a="http://schemas.openxmlformats.org/drawingml/2006/main" noChangeAspect="1"/>
             </wp:cNvGraphicFramePr>
@@ -44,7 +44,7 @@
                   <pic:spPr bwMode="auto">
                     <a:xfrm>
                       <a:off x="0" y="0"/>
-                      <a:ext cx="3088121" cy="941384"/>
+                      <a:ext cx="5143500" cy="1402080"/>
                     </a:xfrm>
                     <a:prstGeom prst="rect">
                       <a:avLst/>
@@ -121,7 +121,143 @@
         <w:pStyle w:val="NoSpacing"/>
       </w:pPr>
       <w:r>
-        <w:t>TBD</w:t>
+        <w:t>The application consists of two major components - a .Net Core MVC web application and a .Net Core console application.  The Web application is used to create, configure and manually execute or test transfer jobs between one or more pairs of DHIS2 servers.  The console application is used to automate the execution of jobs on a schedule.</w:t>
+      </w:r>
+    </w:p>
+    <w:p>
+      <w:pPr>
+        <w:pStyle w:val="NoSpacing"/>
+      </w:pPr>
+    </w:p>
+    <w:p>
+      <w:pPr>
+        <w:pStyle w:val="NoSpacing"/>
+      </w:pPr>
+      <w:r>
+        <w:t xml:space="preserve">In order to use the application, the .Net Core 3.1.x runtime or SDK needs to be installed.  The web application should be compiled from source and deployed as a .Net Core 3.1.x application to a suitable web server such as IIS on Windows.  Alternatively, it can be run ad-hoc on an administrator’s </w:t>
+      </w:r>
+      <w:r>
+        <w:t xml:space="preserve">Windows </w:t>
+      </w:r>
+      <w:r>
+        <w:t>workstation using the included batch file (</w:t>
+      </w:r>
+      <w:r>
+        <w:rPr>
+          <w:rFonts w:ascii="Consolas" w:hAnsi="Consolas"/>
+          <w:sz w:val="20"/>
+          <w:szCs w:val="20"/>
+        </w:rPr>
+        <w:t>\</w:t>
+      </w:r>
+      <w:r>
+        <w:rPr>
+          <w:rFonts w:ascii="Consolas" w:hAnsi="Consolas"/>
+          <w:sz w:val="20"/>
+          <w:szCs w:val="20"/>
+        </w:rPr>
+        <w:t>DHIS2Xfer</w:t>
+      </w:r>
+      <w:r>
+        <w:rPr>
+          <w:rFonts w:ascii="Consolas" w:hAnsi="Consolas"/>
+          <w:sz w:val="20"/>
+          <w:szCs w:val="20"/>
+        </w:rPr>
+        <w:t>\</w:t>
+      </w:r>
+      <w:r>
+        <w:rPr>
+          <w:rFonts w:ascii="Consolas" w:hAnsi="Consolas"/>
+          <w:sz w:val="20"/>
+          <w:szCs w:val="20"/>
+        </w:rPr>
+        <w:t>run.bat</w:t>
+      </w:r>
+      <w:r>
+        <w:t>) if the .Net Core 3.1x SDK is installed on the workstation.  This will compile the app on the fly and run it in an IIS session.  Data for the mappings and jobs will be stored in the Files subdirectory of the binary debug directory (</w:t>
+      </w:r>
+      <w:r>
+        <w:t>DHIS2Xfer\bin\Debug\netcoreapp3.1</w:t>
+      </w:r>
+      <w:r>
+        <w:t>\Files).</w:t>
+      </w:r>
+      <w:r>
+        <w:t xml:space="preserve">  Simply clone the project into a local directory on your Windows machine and run the .bat file.</w:t>
+      </w:r>
+    </w:p>
+    <w:p>
+      <w:pPr>
+        <w:pStyle w:val="NoSpacing"/>
+      </w:pPr>
+    </w:p>
+    <w:p>
+      <w:pPr>
+        <w:pStyle w:val="NoSpacing"/>
+      </w:pPr>
+      <w:r>
+        <w:t xml:space="preserve">For the console application used to run job files from the shell prompt, </w:t>
+      </w:r>
+      <w:r>
+        <w:t>c</w:t>
+      </w:r>
+      <w:r>
+        <w:t xml:space="preserve">ompile the separate DHIS2Xfer console application and simply </w:t>
+      </w:r>
+      <w:r>
+        <w:t xml:space="preserve">launch </w:t>
+      </w:r>
+      <w:r>
+        <w:t>it from the command or shell</w:t>
+      </w:r>
+      <w:r>
+        <w:t xml:space="preserve"> (</w:t>
+      </w:r>
+      <w:r>
+        <w:rPr>
+          <w:rFonts w:ascii="Consolas" w:hAnsi="Consolas"/>
+          <w:sz w:val="20"/>
+          <w:szCs w:val="20"/>
+        </w:rPr>
+        <w:t>dotnet XferCore.dll</w:t>
+      </w:r>
+      <w:r>
+        <w:t>)</w:t>
+      </w:r>
+      <w:r>
+        <w:t>.  The config file stores details of where the required .xfer job file is located for the system to process.</w:t>
+      </w:r>
+      <w:r>
+        <w:t xml:space="preserve">  Note that settings in the config file are in key|value pairs separated with a pipe character (|).</w:t>
+      </w:r>
+    </w:p>
+    <w:p>
+      <w:pPr>
+        <w:pStyle w:val="NoSpacing"/>
+      </w:pPr>
+    </w:p>
+    <w:p>
+      <w:pPr>
+        <w:pStyle w:val="NoSpacing"/>
+      </w:pPr>
+      <w:r>
+        <w:t xml:space="preserve">For developers, the sln files are from Visual Studio 2019.  Note that for the web application, you </w:t>
+      </w:r>
+      <w:r>
+        <w:t>will</w:t>
+      </w:r>
+      <w:r>
+        <w:t xml:space="preserve"> have to update the </w:t>
+      </w:r>
+      <w:r>
+        <w:t>dependency</w:t>
+      </w:r>
+      <w:r>
+        <w:t xml:space="preserve"> reference to the XferCore.dll file (COM reference).  Simply remove the existing reference and add it again, navigating to a copy of the compiled XferCore.dll file from the XferCore solution.</w:t>
+      </w:r>
+      <w:r>
+        <w:t xml:space="preserve">  This is preferred to ensure the latest XferCode.dll is being used.</w:t>
       </w:r>
     </w:p>
     <w:p>
@@ -144,6 +280,7 @@
           <w:sz w:val="40"/>
           <w:szCs w:val="40"/>
         </w:rPr>
+        <w:lastRenderedPageBreak/>
         <w:t>Login</w:t>
       </w:r>
     </w:p>
@@ -224,26 +361,16 @@
         <w:pStyle w:val="NoSpacing"/>
       </w:pPr>
       <w:r>
-        <w:t xml:space="preserve">Username: </w:t>
-      </w:r>
-      <w:proofErr w:type="spellStart"/>
-      <w:r>
-        <w:t>XferAdmin</w:t>
-      </w:r>
-      <w:proofErr w:type="spellEnd"/>
-    </w:p>
-    <w:p>
-      <w:pPr>
-        <w:pStyle w:val="NoSpacing"/>
-      </w:pPr>
-      <w:r>
-        <w:t xml:space="preserve">Password: </w:t>
-      </w:r>
-      <w:proofErr w:type="spellStart"/>
-      <w:r>
-        <w:t>Xfer@appUser</w:t>
-      </w:r>
-      <w:proofErr w:type="spellEnd"/>
+        <w:t>Username: XferAdmin</w:t>
+      </w:r>
+    </w:p>
+    <w:p>
+      <w:pPr>
+        <w:pStyle w:val="NoSpacing"/>
+      </w:pPr>
+      <w:r>
+        <w:t>Password: Xfer@appUser</w:t>
+      </w:r>
     </w:p>
     <w:p>
       <w:pPr>
@@ -717,15 +844,7 @@
         </w:numPr>
       </w:pPr>
       <w:r>
-        <w:t>Add/Map/</w:t>
-      </w:r>
-      <w:proofErr w:type="spellStart"/>
-      <w:r>
-        <w:t>Unmap</w:t>
-      </w:r>
-      <w:proofErr w:type="spellEnd"/>
-      <w:r>
-        <w:t>/Edit/Delete Jobs</w:t>
+        <w:t>Add/Map/Unmap/Edit/Delete Jobs</w:t>
       </w:r>
     </w:p>
     <w:p>
@@ -1522,6 +1641,9 @@
         <w:pStyle w:val="NoSpacing"/>
       </w:pPr>
       <w:r>
+        <w:rPr>
+          <w:noProof/>
+        </w:rPr>
         <w:drawing>
           <wp:inline distT="0" distB="0" distL="0" distR="0" wp14:anchorId="622F1F54" wp14:editId="004D1957">
             <wp:extent cx="5943600" cy="2164715"/>
@@ -2106,15 +2228,7 @@
         <w:t>Test Connection</w:t>
       </w:r>
       <w:r>
-        <w:t xml:space="preserve"> before saving. If DHIS2Xfer is able to connect properly, you will be </w:t>
-      </w:r>
-      <w:proofErr w:type="gramStart"/>
-      <w:r>
-        <w:t>see</w:t>
-      </w:r>
-      <w:proofErr w:type="gramEnd"/>
-      <w:r>
-        <w:t xml:space="preserve"> the following status:</w:t>
+        <w:t xml:space="preserve"> before saving. If DHIS2Xfer is able to connect properly, you will be see the following status:</w:t>
       </w:r>
     </w:p>
     <w:p>
@@ -2772,6 +2886,9 @@
         <w:pStyle w:val="NoSpacing"/>
       </w:pPr>
       <w:r>
+        <w:rPr>
+          <w:noProof/>
+        </w:rPr>
         <w:drawing>
           <wp:inline distT="0" distB="0" distL="0" distR="0" wp14:anchorId="6A6FB2A5" wp14:editId="1F8908EF">
             <wp:extent cx="5943600" cy="2998470"/>
@@ -2964,6 +3081,9 @@
         <w:contextualSpacing/>
       </w:pPr>
       <w:r>
+        <w:rPr>
+          <w:noProof/>
+        </w:rPr>
         <w:lastRenderedPageBreak/>
         <w:drawing>
           <wp:anchor distT="0" distB="0" distL="114300" distR="114300" simplePos="0" relativeHeight="251657215" behindDoc="0" locked="0" layoutInCell="1" allowOverlap="1" wp14:anchorId="5EA9D5B7" wp14:editId="5C96610A">
@@ -3218,6 +3338,9 @@
         <w:pStyle w:val="NoSpacing"/>
       </w:pPr>
       <w:r>
+        <w:rPr>
+          <w:noProof/>
+        </w:rPr>
         <w:drawing>
           <wp:anchor distT="0" distB="0" distL="114300" distR="114300" simplePos="0" relativeHeight="251656190" behindDoc="0" locked="0" layoutInCell="1" allowOverlap="1" wp14:anchorId="6EE33C21" wp14:editId="615EF7CD">
             <wp:simplePos x="0" y="0"/>
@@ -3398,6 +3521,9 @@
         <w:pStyle w:val="NoSpacing"/>
       </w:pPr>
       <w:r>
+        <w:rPr>
+          <w:noProof/>
+        </w:rPr>
         <w:drawing>
           <wp:inline distT="0" distB="0" distL="0" distR="0" wp14:anchorId="1BFE9814" wp14:editId="5979E8E4">
             <wp:extent cx="6191689" cy="2444262"/>
@@ -4601,6 +4727,9 @@
         </mc:AlternateContent>
       </w:r>
       <w:r>
+        <w:rPr>
+          <w:noProof/>
+        </w:rPr>
         <w:drawing>
           <wp:inline distT="0" distB="0" distL="0" distR="0" wp14:anchorId="6D623941" wp14:editId="71EEA763">
             <wp:extent cx="5328138" cy="6152406"/>
@@ -4689,15 +4818,7 @@
         <w:t xml:space="preserve">Load. </w:t>
       </w:r>
       <w:r>
-        <w:t xml:space="preserve">The page will expand to show you the above list of </w:t>
-      </w:r>
-      <w:proofErr w:type="spellStart"/>
-      <w:r>
-        <w:t>Organisation</w:t>
-      </w:r>
-      <w:proofErr w:type="spellEnd"/>
-      <w:r>
-        <w:t xml:space="preserve"> Unit pairs that are automatically mapped between the server pairs.</w:t>
+        <w:t>The page will expand to show you the above list of Organisation Unit pairs that are automatically mapped between the server pairs.</w:t>
       </w:r>
     </w:p>
     <w:p>
@@ -4759,6 +4880,9 @@
         <w:pStyle w:val="NoSpacing"/>
       </w:pPr>
       <w:r>
+        <w:rPr>
+          <w:noProof/>
+        </w:rPr>
         <w:drawing>
           <wp:inline distT="0" distB="0" distL="0" distR="0" wp14:anchorId="3F089649" wp14:editId="4F02B6D1">
             <wp:extent cx="5943600" cy="1613535"/>
@@ -4978,6 +5102,9 @@
         </mc:AlternateContent>
       </w:r>
       <w:r>
+        <w:rPr>
+          <w:noProof/>
+        </w:rPr>
         <w:drawing>
           <wp:inline distT="0" distB="0" distL="0" distR="0" wp14:anchorId="7EFDFB38" wp14:editId="6DF6A297">
             <wp:extent cx="6143946" cy="1752600"/>
@@ -5094,6 +5221,9 @@
         <w:pStyle w:val="NoSpacing"/>
       </w:pPr>
       <w:r>
+        <w:rPr>
+          <w:noProof/>
+        </w:rPr>
         <w:drawing>
           <wp:inline distT="0" distB="0" distL="0" distR="0" wp14:anchorId="026E606F" wp14:editId="578CF6A2">
             <wp:extent cx="5943600" cy="1976755"/>
@@ -5160,16 +5290,16 @@
         <mc:AlternateContent>
           <mc:Choice Requires="wps">
             <w:drawing>
-              <wp:anchor distT="0" distB="0" distL="114300" distR="114300" simplePos="0" relativeHeight="251724800" behindDoc="0" locked="0" layoutInCell="1" allowOverlap="1" wp14:anchorId="230BA451" wp14:editId="76517628">
+              <wp:anchor distT="0" distB="0" distL="114300" distR="114300" simplePos="0" relativeHeight="251724800" behindDoc="0" locked="0" layoutInCell="1" allowOverlap="1" wp14:anchorId="230BA451" wp14:editId="19A8CB3B">
                 <wp:simplePos x="0" y="0"/>
                 <wp:positionH relativeFrom="column">
-                  <wp:posOffset>5216055</wp:posOffset>
+                  <wp:posOffset>1341119</wp:posOffset>
                 </wp:positionH>
                 <wp:positionV relativeFrom="paragraph">
-                  <wp:posOffset>294198</wp:posOffset>
+                  <wp:posOffset>281940</wp:posOffset>
                 </wp:positionV>
-                <wp:extent cx="63141" cy="386218"/>
-                <wp:effectExtent l="57150" t="0" r="32385" b="52070"/>
+                <wp:extent cx="1842135" cy="449580"/>
+                <wp:effectExtent l="38100" t="0" r="24765" b="83820"/>
                 <wp:wrapNone/>
                 <wp:docPr id="87" name="Straight Arrow Connector 87"/>
                 <wp:cNvGraphicFramePr/>
@@ -5180,7 +5310,7 @@
                       <wps:spPr>
                         <a:xfrm flipH="1">
                           <a:off x="0" y="0"/>
-                          <a:ext cx="63141" cy="386218"/>
+                          <a:ext cx="1842135" cy="449580"/>
                         </a:xfrm>
                         <a:prstGeom prst="straightConnector1">
                           <a:avLst/>
@@ -5221,7 +5351,11 @@
           </mc:Choice>
           <mc:Fallback>
             <w:pict>
-              <v:shape w14:anchorId="0D49B569" id="Straight Arrow Connector 87" o:spid="_x0000_s1026" type="#_x0000_t32" style="position:absolute;margin-left:410.7pt;margin-top:23.15pt;width:4.95pt;height:30.4pt;flip:x;z-index:251724800;visibility:visible;mso-wrap-style:square;mso-width-percent:0;mso-height-percent:0;mso-wrap-distance-left:9pt;mso-wrap-distance-top:0;mso-wrap-distance-right:9pt;mso-wrap-distance-bottom:0;mso-position-horizontal:absolute;mso-position-horizontal-relative:text;mso-position-vertical:absolute;mso-position-vertical-relative:text;mso-width-percent:0;mso-height-percent:0;mso-width-relative:margin;mso-height-relative:margin" o:gfxdata="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" strokecolor="#92d050" strokeweight=".5pt">
+              <v:shapetype w14:anchorId="4B93616E" id="_x0000_t32" coordsize="21600,21600" o:spt="32" o:oned="t" path="m,l21600,21600e" filled="f">
+                <v:path arrowok="t" fillok="f" o:connecttype="none"/>
+                <o:lock v:ext="edit" shapetype="t"/>
+              </v:shapetype>
+              <v:shape id="Straight Arrow Connector 87" o:spid="_x0000_s1026" type="#_x0000_t32" style="position:absolute;margin-left:105.6pt;margin-top:22.2pt;width:145.05pt;height:35.4pt;flip:x;z-index:251724800;visibility:visible;mso-wrap-style:square;mso-width-percent:0;mso-height-percent:0;mso-wrap-distance-left:9pt;mso-wrap-distance-top:0;mso-wrap-distance-right:9pt;mso-wrap-distance-bottom:0;mso-position-horizontal:absolute;mso-position-horizontal-relative:text;mso-position-vertical:absolute;mso-position-vertical-relative:text;mso-width-percent:0;mso-height-percent:0;mso-width-relative:margin;mso-height-relative:margin" o:gfxdata="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" strokecolor="#92d050" strokeweight=".5pt">
                 <v:stroke endarrow="block" joinstyle="miter"/>
               </v:shape>
             </w:pict>
@@ -5237,13 +5371,13 @@
         <mc:AlternateContent>
           <mc:Choice Requires="wps">
             <w:drawing>
-              <wp:anchor distT="0" distB="0" distL="114300" distR="114300" simplePos="0" relativeHeight="251667456" behindDoc="0" locked="0" layoutInCell="1" allowOverlap="1" wp14:anchorId="1FBE39EC" wp14:editId="049BE4EB">
+              <wp:anchor distT="0" distB="0" distL="114300" distR="114300" simplePos="0" relativeHeight="251667456" behindDoc="0" locked="0" layoutInCell="1" allowOverlap="1" wp14:anchorId="1FBE39EC" wp14:editId="4A339A92">
                 <wp:simplePos x="0" y="0"/>
                 <wp:positionH relativeFrom="column">
-                  <wp:posOffset>5091383</wp:posOffset>
+                  <wp:posOffset>3041015</wp:posOffset>
                 </wp:positionH>
                 <wp:positionV relativeFrom="paragraph">
-                  <wp:posOffset>-32708</wp:posOffset>
+                  <wp:posOffset>-9525</wp:posOffset>
                 </wp:positionV>
                 <wp:extent cx="438150" cy="326007"/>
                 <wp:effectExtent l="19050" t="19050" r="19050" b="17145"/>
@@ -5305,7 +5439,7 @@
           </mc:Choice>
           <mc:Fallback>
             <w:pict>
-              <v:roundrect w14:anchorId="2FC345A2" id="Rectangle: Rounded Corners 48" o:spid="_x0000_s1026" style="position:absolute;margin-left:400.9pt;margin-top:-2.6pt;width:34.5pt;height:25.65pt;z-index:251667456;visibility:visible;mso-wrap-style:square;mso-width-percent:0;mso-height-percent:0;mso-wrap-distance-left:9pt;mso-wrap-distance-top:0;mso-wrap-distance-right:9pt;mso-wrap-distance-bottom:0;mso-position-horizontal:absolute;mso-position-horizontal-relative:text;mso-position-vertical:absolute;mso-position-vertical-relative:text;mso-width-percent:0;mso-height-percent:0;mso-width-relative:margin;mso-height-relative:margin;v-text-anchor:middle" arcsize="10923f" o:gfxdata="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" filled="f" strokecolor="#92d050" strokeweight="3pt">
+              <v:roundrect w14:anchorId="2D68AFB0" id="Rectangle: Rounded Corners 48" o:spid="_x0000_s1026" style="position:absolute;margin-left:239.45pt;margin-top:-.75pt;width:34.5pt;height:25.65pt;z-index:251667456;visibility:visible;mso-wrap-style:square;mso-width-percent:0;mso-height-percent:0;mso-wrap-distance-left:9pt;mso-wrap-distance-top:0;mso-wrap-distance-right:9pt;mso-wrap-distance-bottom:0;mso-position-horizontal:absolute;mso-position-horizontal-relative:text;mso-position-vertical:absolute;mso-position-vertical-relative:text;mso-width-percent:0;mso-height-percent:0;mso-width-relative:margin;mso-height-relative:margin;v-text-anchor:middle" arcsize="10923f" o:gfxdata="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" filled="f" strokecolor="#92d050" strokeweight="3pt">
                 <v:stroke joinstyle="miter"/>
               </v:roundrect>
             </w:pict>
@@ -5319,13 +5453,13 @@
           <w:szCs w:val="40"/>
         </w:rPr>
         <w:drawing>
-          <wp:anchor distT="0" distB="0" distL="114300" distR="114300" simplePos="0" relativeHeight="251661312" behindDoc="0" locked="0" layoutInCell="1" allowOverlap="1" wp14:anchorId="0C4BE76A" wp14:editId="143B845E">
+          <wp:anchor distT="0" distB="0" distL="114300" distR="114300" simplePos="0" relativeHeight="251661312" behindDoc="0" locked="0" layoutInCell="1" allowOverlap="1" wp14:anchorId="0C4BE76A" wp14:editId="51DF9DDD">
             <wp:simplePos x="0" y="0"/>
             <wp:positionH relativeFrom="column">
-              <wp:posOffset>3257550</wp:posOffset>
+              <wp:posOffset>1215390</wp:posOffset>
             </wp:positionH>
             <wp:positionV relativeFrom="paragraph">
-              <wp:posOffset>-88899</wp:posOffset>
+              <wp:posOffset>-65405</wp:posOffset>
             </wp:positionV>
             <wp:extent cx="2800741" cy="447737"/>
             <wp:effectExtent l="133350" t="114300" r="152400" b="161925"/>
@@ -5421,6 +5555,9 @@
         <w:pStyle w:val="NoSpacing"/>
       </w:pPr>
       <w:r>
+        <w:rPr>
+          <w:noProof/>
+        </w:rPr>
         <w:drawing>
           <wp:inline distT="0" distB="0" distL="0" distR="0" wp14:anchorId="25068969" wp14:editId="05FBB11B">
             <wp:extent cx="5943600" cy="2710180"/>
@@ -5530,7 +5667,6 @@
       <w:r>
         <w:t xml:space="preserve">On this page, you can see the list of existing jobs, </w:t>
       </w:r>
-      <w:proofErr w:type="gramStart"/>
       <w:r>
         <w:rPr>
           <w:b/>
@@ -5538,7 +5674,6 @@
         </w:rPr>
         <w:t>Add</w:t>
       </w:r>
-      <w:proofErr w:type="gramEnd"/>
       <w:r>
         <w:t xml:space="preserve"> a new job, and </w:t>
       </w:r>
@@ -6229,6 +6364,9 @@
         </mc:AlternateContent>
       </w:r>
       <w:r>
+        <w:rPr>
+          <w:noProof/>
+        </w:rPr>
         <w:drawing>
           <wp:inline distT="0" distB="0" distL="0" distR="0" wp14:anchorId="62DD588F" wp14:editId="39CD80C3">
             <wp:extent cx="6194536" cy="2763716"/>
@@ -6388,13 +6526,8 @@
         <w:t>Map</w:t>
       </w:r>
       <w:r>
-        <w:t>/</w:t>
-      </w:r>
-      <w:proofErr w:type="spellStart"/>
-      <w:r>
-        <w:t>Unmap</w:t>
-      </w:r>
-      <w:proofErr w:type="spellEnd"/>
+        <w:t>/Unmap</w:t>
+      </w:r>
     </w:p>
     <w:p>
       <w:pPr>
@@ -6503,15 +6636,7 @@
         </w:numPr>
       </w:pPr>
       <w:r>
-        <w:t xml:space="preserve">Source </w:t>
-      </w:r>
-      <w:proofErr w:type="spellStart"/>
-      <w:r>
-        <w:t>Organisation</w:t>
-      </w:r>
-      <w:proofErr w:type="spellEnd"/>
-      <w:r>
-        <w:t xml:space="preserve"> Unit Levels</w:t>
+        <w:t>Source Organisation Unit Levels</w:t>
       </w:r>
     </w:p>
     <w:p>
@@ -6571,13 +6696,8 @@
         </w:numPr>
       </w:pPr>
       <w:r>
-        <w:t xml:space="preserve">5 - Sections </w:t>
-      </w:r>
-      <w:proofErr w:type="spellStart"/>
-      <w:r>
-        <w:t>Communales</w:t>
-      </w:r>
-      <w:proofErr w:type="spellEnd"/>
+        <w:t>5 - Sections Communales</w:t>
+      </w:r>
     </w:p>
     <w:p>
       <w:pPr>
@@ -6916,13 +7036,8 @@
       <w:pPr>
         <w:pStyle w:val="NoSpacing"/>
       </w:pPr>
-      <w:proofErr w:type="gramStart"/>
-      <w:r>
-        <w:t>Similar to</w:t>
-      </w:r>
-      <w:proofErr w:type="gramEnd"/>
-      <w:r>
-        <w:t xml:space="preserve"> the </w:t>
+      <w:r>
+        <w:t xml:space="preserve">Similar to the </w:t>
       </w:r>
       <w:hyperlink w:anchor="_OU_Mapping_–" w:history="1">
         <w:r>
@@ -7012,6 +7127,9 @@
         <w:contextualSpacing/>
       </w:pPr>
       <w:r>
+        <w:rPr>
+          <w:noProof/>
+        </w:rPr>
         <w:lastRenderedPageBreak/>
         <w:drawing>
           <wp:anchor distT="0" distB="0" distL="114300" distR="114300" simplePos="0" relativeHeight="251655165" behindDoc="0" locked="0" layoutInCell="1" allowOverlap="1" wp14:anchorId="11A2256E" wp14:editId="36075128">
@@ -7308,6 +7426,9 @@
         <w:pStyle w:val="NoSpacing"/>
       </w:pPr>
       <w:r>
+        <w:rPr>
+          <w:noProof/>
+        </w:rPr>
         <w:drawing>
           <wp:inline distT="0" distB="0" distL="0" distR="0" wp14:anchorId="127E95BD" wp14:editId="3E498CBC">
             <wp:extent cx="6163749" cy="2725615"/>
@@ -7440,6 +7561,9 @@
         <w:contextualSpacing/>
       </w:pPr>
       <w:r>
+        <w:rPr>
+          <w:noProof/>
+        </w:rPr>
         <w:lastRenderedPageBreak/>
         <w:drawing>
           <wp:anchor distT="0" distB="0" distL="114300" distR="114300" simplePos="0" relativeHeight="251654140" behindDoc="0" locked="0" layoutInCell="1" allowOverlap="1" wp14:anchorId="53A375DB" wp14:editId="69616AD0">
@@ -7813,6 +7937,9 @@
         </mc:AlternateContent>
       </w:r>
       <w:r>
+        <w:rPr>
+          <w:noProof/>
+        </w:rPr>
         <w:drawing>
           <wp:inline distT="0" distB="0" distL="0" distR="0" wp14:anchorId="4AF85221" wp14:editId="0B762E8C">
             <wp:extent cx="6189785" cy="3195410"/>
@@ -8328,7 +8455,6 @@
       <w:r>
         <w:t xml:space="preserve">On this page, you can see the list of existing jobs, </w:t>
       </w:r>
-      <w:proofErr w:type="gramStart"/>
       <w:r>
         <w:rPr>
           <w:b/>
@@ -8336,7 +8462,6 @@
         </w:rPr>
         <w:t>Add</w:t>
       </w:r>
-      <w:proofErr w:type="gramEnd"/>
       <w:r>
         <w:t xml:space="preserve"> a new job, and </w:t>
       </w:r>
@@ -8673,6 +8798,9 @@
         <w:pStyle w:val="NoSpacing"/>
       </w:pPr>
       <w:r>
+        <w:rPr>
+          <w:noProof/>
+        </w:rPr>
         <w:drawing>
           <wp:inline distT="0" distB="0" distL="0" distR="0" wp14:anchorId="759B0ABF" wp14:editId="2DAD1837">
             <wp:extent cx="6166338" cy="3481741"/>
@@ -8828,16 +8956,8 @@
           <w:rPr>
             <w:rStyle w:val="Hyperlink"/>
           </w:rPr>
-          <w:t>Jobs – Add – Map/</w:t>
+          <w:t>Jobs – Add – Map/Unmap</w:t>
         </w:r>
-        <w:proofErr w:type="spellStart"/>
-        <w:r>
-          <w:rPr>
-            <w:rStyle w:val="Hyperlink"/>
-          </w:rPr>
-          <w:t>Unmap</w:t>
-        </w:r>
-        <w:proofErr w:type="spellEnd"/>
       </w:hyperlink>
       <w:r>
         <w:t xml:space="preserve"> section.</w:t>
@@ -9193,6 +9313,9 @@
         <w:pStyle w:val="NoSpacing"/>
       </w:pPr>
       <w:r>
+        <w:rPr>
+          <w:noProof/>
+        </w:rPr>
         <w:drawing>
           <wp:inline distT="0" distB="0" distL="0" distR="0" wp14:anchorId="4CB87837" wp14:editId="51EF49B4">
             <wp:extent cx="6211613" cy="3464169"/>

</xml_diff>